<commit_message>
change in rotation matrix
</commit_message>
<xml_diff>
--- a/Lab6/ReflectionEssay.docx
+++ b/Lab6/ReflectionEssay.docx
@@ -50,32 +50,28 @@
           <w:sz w:val="28"/>
           <w:szCs w:val="28"/>
         </w:rPr>
-        <w:t>1. Introducing A</w:t>
-      </w:r>
-      <w:r>
-        <w:rPr>
+        <w:t>1. Introducing AR</w:t>
+      </w:r>
+    </w:p>
+    <w:p>
+      <w:pPr>
+        <w:pStyle w:val="Normal"/>
+        <w:jc w:val="left"/>
+        <w:rPr>
+          <w:b/>
           <w:b/>
           <w:bCs/>
           <w:sz w:val="28"/>
           <w:szCs w:val="28"/>
         </w:rPr>
-        <w:t>R</w:t>
-      </w:r>
-    </w:p>
-    <w:p>
-      <w:pPr>
-        <w:pStyle w:val="Normal"/>
-        <w:jc w:val="left"/>
-        <w:rPr>
-          <w:b/>
+      </w:pPr>
+      <w:r>
+        <w:rPr>
           <w:b/>
           <w:bCs/>
           <w:sz w:val="28"/>
           <w:szCs w:val="28"/>
         </w:rPr>
-      </w:pPr>
-      <w:r>
-        <w:rPr/>
       </w:r>
     </w:p>
     <w:p>
@@ -261,6 +257,12 @@
                   </m:d>
                 </m:e>
                 <m:e>
+                  <m:r>
+                    <w:rPr>
+                      <w:rFonts w:ascii="Cambria Math" w:hAnsi="Cambria Math"/>
+                    </w:rPr>
+                    <m:t xml:space="preserve">−</m:t>
+                  </m:r>
                   <m:r>
                     <w:rPr>
                       <w:rFonts w:ascii="Cambria Math" w:hAnsi="Cambria Math"/>
@@ -301,12 +303,6 @@
               </m:mr>
               <m:mr>
                 <m:e>
-                  <m:r>
-                    <w:rPr>
-                      <w:rFonts w:ascii="Cambria Math" w:hAnsi="Cambria Math"/>
-                    </w:rPr>
-                    <m:t xml:space="preserve">−</m:t>
-                  </m:r>
                   <m:r>
                     <w:rPr>
                       <w:rFonts w:ascii="Cambria Math" w:hAnsi="Cambria Math"/>
@@ -493,51 +489,18 @@
           <w:sz w:val="24"/>
           <w:szCs w:val="24"/>
         </w:rPr>
-        <w:t>Realism</w:t>
-      </w:r>
-      <w:r>
-        <w:rPr>
-          <w:b/>
-          <w:bCs/>
-          <w:i/>
-          <w:iCs/>
-          <w:sz w:val="24"/>
-          <w:szCs w:val="24"/>
-        </w:rPr>
-        <w:t>:</w:t>
-      </w:r>
-      <w:r>
-        <w:rPr>
-          <w:b w:val="false"/>
-          <w:bCs w:val="false"/>
-          <w:i w:val="false"/>
-          <w:iCs w:val="false"/>
-          <w:sz w:val="24"/>
-          <w:szCs w:val="24"/>
-        </w:rPr>
-        <w:t xml:space="preserve"> </w:t>
-      </w:r>
-      <w:r>
-        <w:rPr>
-          <w:b w:val="false"/>
-          <w:bCs w:val="false"/>
-          <w:i w:val="false"/>
-          <w:iCs w:val="false"/>
-          <w:sz w:val="24"/>
-          <w:szCs w:val="24"/>
-        </w:rPr>
-        <w:t xml:space="preserve">To make it more real we </w:t>
-      </w:r>
-      <w:r>
-        <w:rPr>
-          <w:b w:val="false"/>
-          <w:bCs w:val="false"/>
-          <w:i w:val="false"/>
-          <w:iCs w:val="false"/>
-          <w:sz w:val="24"/>
-          <w:szCs w:val="24"/>
-        </w:rPr>
-        <w:t>stick texture of the front side with given images and left, right, top with white color. In order to do this we need to know two things. First, for a given view/orientation which side will be visible and which side isn’t. Second we need to apply transformation on the texture images to place them, such that they match position and orientation.</w:t>
+        <w:t>Realism:</w:t>
+      </w:r>
+      <w:r>
+        <w:rPr>
+          <w:b w:val="false"/>
+          <w:bCs w:val="false"/>
+          <w:i w:val="false"/>
+          <w:iCs w:val="false"/>
+          <w:sz w:val="24"/>
+          <w:szCs w:val="24"/>
+        </w:rPr>
+        <w:t xml:space="preserve"> To make it more real we stick texture of the front side with given images and left, right, top with white color. In order to do this we need to know two things. First, for a given view/orientation which side will be visible and which side isn’t. Second we need to apply transformation on the texture images to place them, such that they match position and orientation.</w:t>
       </w:r>
     </w:p>
     <w:p>
@@ -561,7 +524,14 @@
         </w:rPr>
       </w:pPr>
       <w:r>
-        <w:rPr/>
+        <w:rPr>
+          <w:b w:val="false"/>
+          <w:bCs w:val="false"/>
+          <w:i w:val="false"/>
+          <w:iCs w:val="false"/>
+          <w:sz w:val="24"/>
+          <w:szCs w:val="24"/>
+        </w:rPr>
       </w:r>
     </w:p>
     <w:p>
@@ -577,7 +547,7 @@
       </w:pPr>
       <w:r>
         <w:drawing>
-          <wp:anchor behindDoc="0" distT="0" distB="0" distL="0" distR="0" simplePos="0" locked="0" layoutInCell="1" allowOverlap="1" relativeHeight="3">
+          <wp:anchor behindDoc="0" distT="0" distB="0" distL="0" distR="0" simplePos="0" locked="0" layoutInCell="1" allowOverlap="1" relativeHeight="2">
             <wp:simplePos x="0" y="0"/>
             <wp:positionH relativeFrom="column">
               <wp:posOffset>464820</wp:posOffset>
@@ -631,78 +601,70 @@
           <w:sz w:val="24"/>
           <w:szCs w:val="24"/>
         </w:rPr>
-        <w:t xml:space="preserve">Let us consider cuboid shown below. Here 0123 represents front side and 4567 represents back side, which is sticked to the wall. The front side will be visible until either of the parallel lines doesn’t coincide. A particular side other than front side will be  visible when the line joining the vertices </w:t>
-      </w:r>
-      <w:r>
-        <w:rPr>
-          <w:b w:val="false"/>
-          <w:bCs w:val="false"/>
-          <w:i w:val="false"/>
-          <w:iCs w:val="false"/>
-          <w:sz w:val="24"/>
-          <w:szCs w:val="24"/>
-        </w:rPr>
-        <w:t>of that side corresponding to back side</w:t>
-      </w:r>
-      <w:r>
-        <w:rPr>
-          <w:b w:val="false"/>
-          <w:bCs w:val="false"/>
-          <w:i w:val="false"/>
-          <w:iCs w:val="false"/>
-          <w:sz w:val="24"/>
-          <w:szCs w:val="24"/>
-        </w:rPr>
-        <w:t xml:space="preserve"> / the vertices itself lie outside the </w:t>
-      </w:r>
-      <w:r>
-        <w:rPr>
-          <w:b w:val="false"/>
-          <w:bCs w:val="false"/>
-          <w:i w:val="false"/>
-          <w:iCs w:val="false"/>
-          <w:sz w:val="24"/>
-          <w:szCs w:val="24"/>
-        </w:rPr>
-        <w:t>parallel lines corresponding in the front side. In the given diagram, side 0246 will not be visible as the line 46 lies in between the parallel lines 02 and 13. Whereas, side 2367 will be visible as the line 67 lies outside the parallel lines 01 and 23.</w:t>
-      </w:r>
-    </w:p>
-    <w:p>
-      <w:pPr>
-        <w:pStyle w:val="Normal"/>
-        <w:jc w:val="left"/>
-        <w:rPr>
-          <w:b w:val="false"/>
-          <w:b w:val="false"/>
-          <w:bCs w:val="false"/>
-          <w:i w:val="false"/>
-          <w:i w:val="false"/>
-          <w:iCs w:val="false"/>
-          <w:sz w:val="24"/>
-          <w:szCs w:val="24"/>
-        </w:rPr>
-      </w:pPr>
-      <w:r>
-        <w:rPr/>
-      </w:r>
-    </w:p>
-    <w:p>
-      <w:pPr>
-        <w:pStyle w:val="Normal"/>
-        <w:jc w:val="left"/>
-        <w:rPr>
-          <w:b w:val="false"/>
-          <w:b w:val="false"/>
-          <w:bCs w:val="false"/>
-          <w:i w:val="false"/>
-          <w:i w:val="false"/>
-          <w:iCs w:val="false"/>
-          <w:sz w:val="24"/>
-          <w:szCs w:val="24"/>
-        </w:rPr>
-      </w:pPr>
-      <w:r>
-        <w:rPr/>
+        <w:t>L</w:t>
+      </w:r>
+      <w:r>
+        <w:rPr>
+          <w:b w:val="false"/>
+          <w:bCs w:val="false"/>
+          <w:i w:val="false"/>
+          <w:iCs w:val="false"/>
+          <w:sz w:val="24"/>
+          <w:szCs w:val="24"/>
+        </w:rPr>
+        <w:t>et us consider cuboid shown below. Here 0123 represents front side and 4567 represents back side, which is sticked to the wall. The front side will be visible until either of the parallel lines doesn’t coincide. A particular side other than front side will be  visible when the line joining the vertices of that side corresponding to back side / the vertices itself lie outside the parallel lines corresponding in the front side. In the given diagram, side 0246 will not be visible as the line 46 lies in between the parallel lines 02 and 13. Whereas, side 2367 will be visible as the line 67 lies outside the parallel lines 01 and 23.</w:t>
+      </w:r>
+    </w:p>
+    <w:p>
+      <w:pPr>
+        <w:pStyle w:val="Normal"/>
+        <w:jc w:val="left"/>
+        <w:rPr>
+          <w:b w:val="false"/>
+          <w:b w:val="false"/>
+          <w:bCs w:val="false"/>
+          <w:i w:val="false"/>
+          <w:i w:val="false"/>
+          <w:iCs w:val="false"/>
+          <w:sz w:val="24"/>
+          <w:szCs w:val="24"/>
+        </w:rPr>
+      </w:pPr>
+      <w:r>
+        <w:rPr>
+          <w:b w:val="false"/>
+          <w:bCs w:val="false"/>
+          <w:i w:val="false"/>
+          <w:iCs w:val="false"/>
+          <w:sz w:val="24"/>
+          <w:szCs w:val="24"/>
+        </w:rPr>
+      </w:r>
+    </w:p>
+    <w:p>
+      <w:pPr>
+        <w:pStyle w:val="Normal"/>
+        <w:jc w:val="left"/>
+        <w:rPr>
+          <w:b w:val="false"/>
+          <w:b w:val="false"/>
+          <w:bCs w:val="false"/>
+          <w:i w:val="false"/>
+          <w:i w:val="false"/>
+          <w:iCs w:val="false"/>
+          <w:sz w:val="24"/>
+          <w:szCs w:val="24"/>
+        </w:rPr>
+      </w:pPr>
+      <w:r>
+        <w:rPr>
+          <w:b w:val="false"/>
+          <w:bCs w:val="false"/>
+          <w:i w:val="false"/>
+          <w:iCs w:val="false"/>
+          <w:sz w:val="24"/>
+          <w:szCs w:val="24"/>
+        </w:rPr>
       </w:r>
     </w:p>
     <w:p>
@@ -760,26 +722,40 @@
         </w:rPr>
       </w:pPr>
       <w:r>
-        <w:rPr/>
-      </w:r>
-    </w:p>
-    <w:p>
-      <w:pPr>
-        <w:pStyle w:val="Normal"/>
-        <w:jc w:val="left"/>
-        <w:rPr>
-          <w:b w:val="false"/>
-          <w:b w:val="false"/>
-          <w:bCs w:val="false"/>
-          <w:i w:val="false"/>
-          <w:i w:val="false"/>
-          <w:iCs w:val="false"/>
-          <w:sz w:val="24"/>
-          <w:szCs w:val="24"/>
-        </w:rPr>
-      </w:pPr>
-      <w:r>
-        <w:rPr/>
+        <w:rPr>
+          <w:b w:val="false"/>
+          <w:bCs w:val="false"/>
+          <w:i w:val="false"/>
+          <w:iCs w:val="false"/>
+          <w:sz w:val="24"/>
+          <w:szCs w:val="24"/>
+        </w:rPr>
+      </w:r>
+    </w:p>
+    <w:p>
+      <w:pPr>
+        <w:pStyle w:val="Normal"/>
+        <w:jc w:val="left"/>
+        <w:rPr>
+          <w:b w:val="false"/>
+          <w:b w:val="false"/>
+          <w:bCs w:val="false"/>
+          <w:i w:val="false"/>
+          <w:i w:val="false"/>
+          <w:iCs w:val="false"/>
+          <w:sz w:val="24"/>
+          <w:szCs w:val="24"/>
+        </w:rPr>
+      </w:pPr>
+      <w:r>
+        <w:rPr>
+          <w:b w:val="false"/>
+          <w:bCs w:val="false"/>
+          <w:i w:val="false"/>
+          <w:iCs w:val="false"/>
+          <w:sz w:val="24"/>
+          <w:szCs w:val="24"/>
+        </w:rPr>
       </w:r>
     </w:p>
     <w:p>
@@ -845,7 +821,14 @@
         </w:rPr>
       </w:pPr>
       <w:r>
-        <w:rPr/>
+        <w:rPr>
+          <w:b w:val="false"/>
+          <w:bCs w:val="false"/>
+          <w:i w:val="false"/>
+          <w:iCs w:val="false"/>
+          <w:sz w:val="24"/>
+          <w:szCs w:val="24"/>
+        </w:rPr>
       </w:r>
     </w:p>
     <w:p>
@@ -944,23 +927,21 @@
         </w:rPr>
       </w:pPr>
       <w:r>
+        <w:rPr>
+          <w:b w:val="false"/>
+          <w:bCs w:val="false"/>
+          <w:i w:val="false"/>
+          <w:iCs w:val="false"/>
+          <w:sz w:val="24"/>
+          <w:szCs w:val="24"/>
+        </w:rPr>
+      </w:r>
+    </w:p>
+    <w:p>
+      <w:pPr>
+        <w:pStyle w:val="Normal"/>
+        <w:jc w:val="left"/>
         <w:rPr/>
-      </w:r>
-    </w:p>
-    <w:p>
-      <w:pPr>
-        <w:pStyle w:val="Normal"/>
-        <w:jc w:val="left"/>
-        <w:rPr>
-          <w:b w:val="false"/>
-          <w:b w:val="false"/>
-          <w:bCs w:val="false"/>
-          <w:i w:val="false"/>
-          <w:i w:val="false"/>
-          <w:iCs w:val="false"/>
-          <w:sz w:val="24"/>
-          <w:szCs w:val="24"/>
-        </w:rPr>
       </w:pPr>
       <w:r>
         <w:rPr/>
@@ -1199,6 +1180,7 @@
       <w:rPr>
         <w:rFonts w:ascii="Liberation Serif" w:hAnsi="Liberation Serif" w:eastAsia="Noto Sans CJK SC" w:cs="Lohit Devanagari"/>
         <w:kern w:val="2"/>
+        <w:sz w:val="20"/>
         <w:szCs w:val="24"/>
         <w:lang w:val="en-IN" w:eastAsia="zh-CN" w:bidi="hi-IN"/>
       </w:rPr>

</xml_diff>